<commit_message>
Update Readme and resume
</commit_message>
<xml_diff>
--- a/Shin's_resume.docx
+++ b/Shin's_resume.docx
@@ -1,6 +1,6 @@
 
 <file path=word/document.xml><?xml version="1.0" encoding="utf-8"?>
-<w:document xmlns:wpc="http://schemas.microsoft.com/office/word/2010/wordprocessingCanvas" xmlns:cx="http://schemas.microsoft.com/office/drawing/2014/chartex" xmlns:cx1="http://schemas.microsoft.com/office/drawing/2015/9/8/chartex" xmlns:cx2="http://schemas.microsoft.com/office/drawing/2015/10/21/chartex" xmlns:cx3="http://schemas.microsoft.com/office/drawing/2016/5/9/chartex" xmlns:cx4="http://schemas.microsoft.com/office/drawing/2016/5/10/chartex" xmlns:cx5="http://schemas.microsoft.com/office/drawing/2016/5/11/chartex" xmlns:cx6="http://schemas.microsoft.com/office/drawing/2016/5/12/chartex" xmlns:cx7="http://schemas.microsoft.com/office/drawing/2016/5/13/chartex" xmlns:cx8="http://schemas.microsoft.com/office/drawing/2016/5/14/chartex" xmlns:mc="http://schemas.openxmlformats.org/markup-compatibility/2006" xmlns:aink="http://schemas.microsoft.com/office/drawing/2016/ink" xmlns:am3d="http://schemas.microsoft.com/office/drawing/2017/model3d" xmlns:o="urn:schemas-microsoft-com:office:office" xmlns:r="http://schemas.openxmlformats.org/officeDocument/2006/relationships" xmlns:m="http://schemas.openxmlformats.org/officeDocument/2006/math" xmlns:v="urn:schemas-microsoft-com:vml" xmlns:wp14="http://schemas.microsoft.com/office/word/2010/wordprocessingDrawing" xmlns:wp="http://schemas.openxmlformats.org/drawingml/2006/wordprocessingDrawing" xmlns:w10="urn:schemas-microsoft-com:office:word" xmlns:w="http://schemas.openxmlformats.org/wordprocessingml/2006/main" xmlns:w14="http://schemas.microsoft.com/office/word/2010/wordml" xmlns:w15="http://schemas.microsoft.com/office/word/2012/wordml" xmlns:w16cex="http://schemas.microsoft.com/office/word/2018/wordml/cex" xmlns:w16cid="http://schemas.microsoft.com/office/word/2016/wordml/cid" xmlns:w16="http://schemas.microsoft.com/office/word/2018/wordml" xmlns:w16sdtdh="http://schemas.microsoft.com/office/word/2020/wordml/sdtdatahash" xmlns:w16se="http://schemas.microsoft.com/office/word/2015/wordml/symex" xmlns:wpg="http://schemas.microsoft.com/office/word/2010/wordprocessingGroup" xmlns:wpi="http://schemas.microsoft.com/office/word/2010/wordprocessingInk" xmlns:wne="http://schemas.microsoft.com/office/word/2006/wordml" xmlns:wps="http://schemas.microsoft.com/office/word/2010/wordprocessingShape" mc:Ignorable="w14 w15 w16se w16cid w16 w16cex w16sdtdh wp14">
+<w:document xmlns:wpc="http://schemas.microsoft.com/office/word/2010/wordprocessingCanvas" xmlns:cx="http://schemas.microsoft.com/office/drawing/2014/chartex" xmlns:mc="http://schemas.openxmlformats.org/markup-compatibility/2006" xmlns:o="urn:schemas-microsoft-com:office:office" xmlns:r="http://schemas.openxmlformats.org/officeDocument/2006/relationships" xmlns:m="http://schemas.openxmlformats.org/officeDocument/2006/math" xmlns:v="urn:schemas-microsoft-com:vml" xmlns:wp14="http://schemas.microsoft.com/office/word/2010/wordprocessingDrawing" xmlns:wp="http://schemas.openxmlformats.org/drawingml/2006/wordprocessingDrawing" xmlns:w10="urn:schemas-microsoft-com:office:word" xmlns:w="http://schemas.openxmlformats.org/wordprocessingml/2006/main" xmlns:w14="http://schemas.microsoft.com/office/word/2010/wordml" xmlns:w15="http://schemas.microsoft.com/office/word/2012/wordml" xmlns:w16se="http://schemas.microsoft.com/office/word/2015/wordml/symex" xmlns:wpg="http://schemas.microsoft.com/office/word/2010/wordprocessingGroup" xmlns:wpi="http://schemas.microsoft.com/office/word/2010/wordprocessingInk" xmlns:wne="http://schemas.microsoft.com/office/word/2006/wordml" xmlns:wps="http://schemas.microsoft.com/office/word/2010/wordprocessingShape" mc:Ignorable="w14 w15 w16se wp14">
   <w:background w:color="FFFFFF">
     <v:background id="_x0000_s1025" o:targetscreensize="1024,768">
       <v:fill r:id="rId3" o:title="" color2="black" type="frame"/>
@@ -68,8 +68,20 @@
                 <w:szCs w:val="36"/>
               </w:rPr>
               <w:br/>
+            </w:r>
+            <w:proofErr w:type="spellStart"/>
+            <w:r>
+              <w:rPr>
+                <w:rFonts w:ascii="Arial" w:hAnsi="Arial" w:cs="Arial"/>
+                <w:b/>
+                <w:bCs/>
+                <w:color w:val="333333"/>
+                <w:sz w:val="36"/>
+                <w:szCs w:val="36"/>
+              </w:rPr>
               <w:t>Hyeonhak</w:t>
             </w:r>
+            <w:proofErr w:type="spellEnd"/>
           </w:p>
           <w:p>
             <w:pPr>
@@ -211,7 +223,47 @@
                 <w:sz w:val="22"/>
                 <w:szCs w:val="22"/>
               </w:rPr>
-              <w:t>1326, Jangdeok-dong, Gwangju, South Korea</w:t>
+              <w:t xml:space="preserve">1326, </w:t>
+            </w:r>
+            <w:proofErr w:type="spellStart"/>
+            <w:r>
+              <w:rPr>
+                <w:rFonts w:ascii="Arial" w:hAnsi="Arial" w:cs="Arial"/>
+                <w:color w:val="333333"/>
+                <w:sz w:val="22"/>
+                <w:szCs w:val="22"/>
+              </w:rPr>
+              <w:t>Jangdeok</w:t>
+            </w:r>
+            <w:proofErr w:type="spellEnd"/>
+            <w:r>
+              <w:rPr>
+                <w:rFonts w:ascii="Arial" w:hAnsi="Arial" w:cs="Arial"/>
+                <w:color w:val="333333"/>
+                <w:sz w:val="22"/>
+                <w:szCs w:val="22"/>
+              </w:rPr>
+              <w:t xml:space="preserve">-dong, </w:t>
+            </w:r>
+            <w:proofErr w:type="spellStart"/>
+            <w:r>
+              <w:rPr>
+                <w:rFonts w:ascii="Arial" w:hAnsi="Arial" w:cs="Arial"/>
+                <w:color w:val="333333"/>
+                <w:sz w:val="22"/>
+                <w:szCs w:val="22"/>
+              </w:rPr>
+              <w:t>Gwangju</w:t>
+            </w:r>
+            <w:proofErr w:type="spellEnd"/>
+            <w:r>
+              <w:rPr>
+                <w:rFonts w:ascii="Arial" w:hAnsi="Arial" w:cs="Arial"/>
+                <w:color w:val="333333"/>
+                <w:sz w:val="22"/>
+                <w:szCs w:val="22"/>
+              </w:rPr>
+              <w:t>, South Korea</w:t>
             </w:r>
           </w:p>
           <w:p>
@@ -396,17 +448,101 @@
           </w:p>
           <w:p>
             <w:pPr>
-              <w:rPr>
-                <w:rFonts w:ascii="Arial" w:hAnsi="Arial" w:cs="Arial"/>
-                <w:color w:val="333333"/>
-                <w:sz w:val="22"/>
-                <w:szCs w:val="22"/>
-              </w:rPr>
-            </w:pPr>
-          </w:p>
-          <w:p>
-            <w:pPr>
-              <w:jc w:val="center"/>
+              <w:pStyle w:val="Zawartotabeli"/>
+            </w:pPr>
+            <w:proofErr w:type="spellStart"/>
+            <w:r>
+              <w:rPr>
+                <w:rFonts w:ascii="Arial" w:hAnsi="Arial" w:cs="Arial"/>
+                <w:b/>
+                <w:bCs/>
+                <w:color w:val="333333"/>
+                <w:sz w:val="22"/>
+                <w:szCs w:val="22"/>
+              </w:rPr>
+              <w:t>Github</w:t>
+            </w:r>
+            <w:proofErr w:type="spellEnd"/>
+            <w:r>
+              <w:rPr>
+                <w:rFonts w:ascii="Arial" w:hAnsi="Arial" w:cs="Arial"/>
+                <w:b/>
+                <w:bCs/>
+                <w:color w:val="333333"/>
+                <w:sz w:val="22"/>
+                <w:szCs w:val="22"/>
+              </w:rPr>
+              <w:t>:</w:t>
+            </w:r>
+          </w:p>
+          <w:p>
+            <w:pPr>
+              <w:rPr>
+                <w:rFonts w:ascii="Arial" w:eastAsiaTheme="minorEastAsia" w:hAnsi="Arial" w:cs="Arial"/>
+                <w:color w:val="333333"/>
+                <w:sz w:val="22"/>
+                <w:szCs w:val="22"/>
+              </w:rPr>
+            </w:pPr>
+            <w:hyperlink r:id="rId8" w:history="1">
+              <w:r>
+                <w:rPr>
+                  <w:rStyle w:val="a3"/>
+                  <w:rFonts w:ascii="Arial" w:eastAsiaTheme="minorEastAsia" w:hAnsi="Arial" w:cs="Arial"/>
+                  <w:sz w:val="22"/>
+                  <w:szCs w:val="22"/>
+                </w:rPr>
+                <w:t>https://githu</w:t>
+              </w:r>
+              <w:r>
+                <w:rPr>
+                  <w:rStyle w:val="a3"/>
+                  <w:rFonts w:ascii="Arial" w:eastAsiaTheme="minorEastAsia" w:hAnsi="Arial" w:cs="Arial"/>
+                  <w:sz w:val="22"/>
+                  <w:szCs w:val="22"/>
+                </w:rPr>
+                <w:t>b.c</w:t>
+              </w:r>
+              <w:r>
+                <w:rPr>
+                  <w:rStyle w:val="a3"/>
+                  <w:rFonts w:ascii="Arial" w:eastAsiaTheme="minorEastAsia" w:hAnsi="Arial" w:cs="Arial"/>
+                  <w:sz w:val="22"/>
+                  <w:szCs w:val="22"/>
+                </w:rPr>
+                <w:t>o</w:t>
+              </w:r>
+              <w:r>
+                <w:rPr>
+                  <w:rStyle w:val="a3"/>
+                  <w:rFonts w:ascii="Arial" w:eastAsiaTheme="minorEastAsia" w:hAnsi="Arial" w:cs="Arial"/>
+                  <w:sz w:val="22"/>
+                  <w:szCs w:val="22"/>
+                </w:rPr>
+                <w:t>m/</w:t>
+              </w:r>
+              <w:r>
+                <w:rPr>
+                  <w:rStyle w:val="a3"/>
+                  <w:rFonts w:ascii="Arial" w:eastAsiaTheme="minorEastAsia" w:hAnsi="Arial" w:cs="Arial"/>
+                  <w:sz w:val="22"/>
+                  <w:szCs w:val="22"/>
+                </w:rPr>
+                <w:br/>
+              </w:r>
+              <w:r>
+                <w:rPr>
+                  <w:rStyle w:val="a3"/>
+                  <w:rFonts w:ascii="Arial" w:eastAsiaTheme="minorEastAsia" w:hAnsi="Arial" w:cs="Arial"/>
+                  <w:sz w:val="22"/>
+                  <w:szCs w:val="22"/>
+                </w:rPr>
+                <w:t>Carpediem324</w:t>
+              </w:r>
+            </w:hyperlink>
+          </w:p>
+          <w:p>
+            <w:pPr>
               <w:rPr>
                 <w:rFonts w:ascii="Arial" w:hAnsi="Arial" w:cs="Arial"/>
                 <w:b/>
@@ -580,46 +716,45 @@
               <w:pStyle w:val="Zawartotabeli"/>
               <w:rPr>
                 <w:rFonts w:ascii="Arial" w:hAnsi="Arial" w:cs="Arial"/>
+                <w:color w:val="333333"/>
+                <w:sz w:val="22"/>
+                <w:szCs w:val="22"/>
+              </w:rPr>
+            </w:pPr>
+            <w:r>
+              <w:rPr>
+                <w:rFonts w:ascii="Arial" w:hAnsi="Arial" w:cs="Arial"/>
+                <w:color w:val="333333"/>
+                <w:sz w:val="22"/>
+                <w:szCs w:val="22"/>
+              </w:rPr>
+              <w:t>To leverage my expertise in C++, Python, and robotics to develop reliable and efficient software systems, thereby contributing to the advancement of autonomous driving.</w:t>
+            </w:r>
+          </w:p>
+          <w:p>
+            <w:pPr>
+              <w:pStyle w:val="Zawartotabeli"/>
+              <w:rPr>
+                <w:rFonts w:ascii="Arial" w:hAnsi="Arial" w:cs="Arial"/>
                 <w:b/>
                 <w:bCs/>
                 <w:sz w:val="22"/>
                 <w:szCs w:val="22"/>
               </w:rPr>
             </w:pPr>
-            <w:r>
-              <w:rPr>
-                <w:rFonts w:ascii="Arial" w:hAnsi="Arial" w:cs="Arial"/>
-                <w:color w:val="333333"/>
-                <w:sz w:val="22"/>
-                <w:szCs w:val="22"/>
-              </w:rPr>
-              <w:t>To advance the field of autonomous driving through the development of reliable and efficient software systems, utilizing my skills in C++, Python, and robotics.</w:t>
-            </w:r>
           </w:p>
           <w:p>
             <w:pPr>
               <w:pStyle w:val="Zawartotabeli"/>
+              <w:rPr>
+                <w:rFonts w:ascii="Arial" w:hAnsi="Arial" w:cs="Arial"/>
+              </w:rPr>
+            </w:pPr>
+            <w:r>
               <w:rPr>
                 <w:rFonts w:ascii="Arial" w:hAnsi="Arial" w:cs="Arial"/>
                 <w:b/>
                 <w:bCs/>
-                <w:sz w:val="22"/>
-                <w:szCs w:val="22"/>
-              </w:rPr>
-            </w:pPr>
-          </w:p>
-          <w:p>
-            <w:pPr>
-              <w:pStyle w:val="Zawartotabeli"/>
-              <w:rPr>
-                <w:rFonts w:ascii="Arial" w:hAnsi="Arial" w:cs="Arial"/>
-              </w:rPr>
-            </w:pPr>
-            <w:r>
-              <w:rPr>
-                <w:rFonts w:ascii="Arial" w:hAnsi="Arial" w:cs="Arial"/>
-                <w:b/>
-                <w:bCs/>
                 <w:color w:val="000000"/>
                 <w:sz w:val="26"/>
                 <w:szCs w:val="26"/>
@@ -652,26 +787,145 @@
                 <w:sz w:val="22"/>
                 <w:szCs w:val="22"/>
               </w:rPr>
-              <w:t>04/2014 - 04/018</w:t>
-            </w:r>
-          </w:p>
-          <w:p>
-            <w:pPr>
-              <w:rPr>
-                <w:rFonts w:ascii="Arial" w:eastAsia="AngsanaUPC" w:hAnsi="Arial" w:cs="Arial"/>
-                <w:color w:val="000000"/>
-                <w:sz w:val="22"/>
-                <w:szCs w:val="22"/>
-              </w:rPr>
-            </w:pPr>
-            <w:r>
-              <w:rPr>
-                <w:rFonts w:ascii="Arial" w:eastAsia="AngsanaUPC" w:hAnsi="Arial" w:cs="Arial"/>
-                <w:color w:val="000000"/>
-                <w:sz w:val="22"/>
-                <w:szCs w:val="22"/>
-              </w:rPr>
-              <w:t>Data Analyst, GHT Company, Madrid Spain</w:t>
+              <w:t>01/2024 - 06</w:t>
+            </w:r>
+            <w:r>
+              <w:rPr>
+                <w:rFonts w:ascii="Arial" w:eastAsia="AngsanaUPC" w:hAnsi="Arial" w:cs="Arial"/>
+                <w:color w:val="000000"/>
+                <w:sz w:val="22"/>
+                <w:szCs w:val="22"/>
+              </w:rPr>
+              <w:t>/</w:t>
+            </w:r>
+            <w:r>
+              <w:rPr>
+                <w:rFonts w:ascii="Arial" w:eastAsia="AngsanaUPC" w:hAnsi="Arial" w:cs="Arial"/>
+                <w:color w:val="000000"/>
+                <w:sz w:val="22"/>
+                <w:szCs w:val="22"/>
+              </w:rPr>
+              <w:t>2024</w:t>
+            </w:r>
+          </w:p>
+          <w:p>
+            <w:pPr>
+              <w:rPr>
+                <w:rFonts w:ascii="Arial" w:eastAsia="AngsanaUPC" w:hAnsi="Arial" w:cs="Arial"/>
+                <w:color w:val="000000"/>
+                <w:sz w:val="22"/>
+                <w:szCs w:val="22"/>
+              </w:rPr>
+            </w:pPr>
+            <w:r>
+              <w:rPr>
+                <w:rFonts w:ascii="Arial" w:eastAsia="AngsanaUPC" w:hAnsi="Arial" w:cs="Arial"/>
+                <w:color w:val="000000"/>
+                <w:sz w:val="22"/>
+                <w:szCs w:val="22"/>
+              </w:rPr>
+              <w:t>Research Intern</w:t>
+            </w:r>
+            <w:r>
+              <w:rPr>
+                <w:rFonts w:ascii="Arial" w:eastAsia="AngsanaUPC" w:hAnsi="Arial" w:cs="Arial"/>
+                <w:color w:val="000000"/>
+                <w:sz w:val="22"/>
+                <w:szCs w:val="22"/>
+              </w:rPr>
+              <w:t xml:space="preserve">, </w:t>
+            </w:r>
+            <w:r>
+              <w:rPr>
+                <w:rFonts w:ascii="Arial" w:eastAsia="AngsanaUPC" w:hAnsi="Arial" w:cs="Arial"/>
+                <w:color w:val="000000"/>
+                <w:sz w:val="22"/>
+                <w:szCs w:val="22"/>
+              </w:rPr>
+              <w:br/>
+            </w:r>
+            <w:r>
+              <w:rPr>
+                <w:rFonts w:ascii="Arial" w:eastAsia="AngsanaUPC" w:hAnsi="Arial" w:cs="Arial"/>
+                <w:color w:val="000000"/>
+                <w:sz w:val="22"/>
+                <w:szCs w:val="22"/>
+              </w:rPr>
+              <w:t>Korea Atomic Energy Research Institute</w:t>
+            </w:r>
+            <w:r>
+              <w:rPr>
+                <w:rFonts w:ascii="Arial" w:eastAsia="AngsanaUPC" w:hAnsi="Arial" w:cs="Arial"/>
+                <w:color w:val="000000"/>
+                <w:sz w:val="22"/>
+                <w:szCs w:val="22"/>
+              </w:rPr>
+              <w:t xml:space="preserve"> </w:t>
+            </w:r>
+            <w:bookmarkStart w:id="0" w:name="_GoBack"/>
+            <w:bookmarkEnd w:id="0"/>
+            <w:r>
+              <w:rPr>
+                <w:rFonts w:ascii="Arial" w:eastAsia="AngsanaUPC" w:hAnsi="Arial" w:cs="Arial"/>
+                <w:color w:val="000000"/>
+                <w:sz w:val="22"/>
+                <w:szCs w:val="22"/>
+              </w:rPr>
+              <w:t>(KAERI)</w:t>
+            </w:r>
+            <w:r>
+              <w:rPr>
+                <w:rFonts w:ascii="Arial" w:eastAsia="AngsanaUPC" w:hAnsi="Arial" w:cs="Arial"/>
+                <w:color w:val="000000"/>
+                <w:sz w:val="22"/>
+                <w:szCs w:val="22"/>
+              </w:rPr>
+              <w:t>, Da</w:t>
+            </w:r>
+            <w:r>
+              <w:rPr>
+                <w:rFonts w:ascii="Arial" w:eastAsia="AngsanaUPC" w:hAnsi="Arial" w:cs="Arial"/>
+                <w:color w:val="000000"/>
+                <w:sz w:val="22"/>
+                <w:szCs w:val="22"/>
+              </w:rPr>
+              <w:t>e</w:t>
+            </w:r>
+            <w:r>
+              <w:rPr>
+                <w:rFonts w:ascii="Arial" w:eastAsia="AngsanaUPC" w:hAnsi="Arial" w:cs="Arial"/>
+                <w:color w:val="000000"/>
+                <w:sz w:val="22"/>
+                <w:szCs w:val="22"/>
+              </w:rPr>
+              <w:t>jeon</w:t>
+            </w:r>
+            <w:r>
+              <w:rPr>
+                <w:rFonts w:ascii="Arial" w:eastAsia="AngsanaUPC" w:hAnsi="Arial" w:cs="Arial"/>
+                <w:color w:val="000000"/>
+                <w:sz w:val="22"/>
+                <w:szCs w:val="22"/>
+              </w:rPr>
+              <w:t>,</w:t>
+            </w:r>
+            <w:r>
+              <w:rPr>
+                <w:rFonts w:ascii="Arial" w:eastAsia="AngsanaUPC" w:hAnsi="Arial" w:cs="Arial"/>
+                <w:color w:val="000000"/>
+                <w:sz w:val="22"/>
+                <w:szCs w:val="22"/>
+              </w:rPr>
+              <w:t xml:space="preserve"> </w:t>
+            </w:r>
+            <w:r>
+              <w:rPr>
+                <w:rFonts w:ascii="Arial" w:eastAsia="AngsanaUPC" w:hAnsi="Arial" w:cs="Arial"/>
+                <w:color w:val="000000"/>
+                <w:sz w:val="22"/>
+                <w:szCs w:val="22"/>
+              </w:rPr>
+              <w:t>Korea</w:t>
             </w:r>
           </w:p>
           <w:p>
@@ -1207,7 +1461,7 @@
 </file>
 
 <file path=word/numbering.xml><?xml version="1.0" encoding="utf-8"?>
-<w:numbering xmlns:wpc="http://schemas.microsoft.com/office/word/2010/wordprocessingCanvas" xmlns:cx="http://schemas.microsoft.com/office/drawing/2014/chartex" xmlns:cx1="http://schemas.microsoft.com/office/drawing/2015/9/8/chartex" xmlns:cx2="http://schemas.microsoft.com/office/drawing/2015/10/21/chartex" xmlns:cx3="http://schemas.microsoft.com/office/drawing/2016/5/9/chartex" xmlns:cx4="http://schemas.microsoft.com/office/drawing/2016/5/10/chartex" xmlns:cx5="http://schemas.microsoft.com/office/drawing/2016/5/11/chartex" xmlns:cx6="http://schemas.microsoft.com/office/drawing/2016/5/12/chartex" xmlns:cx7="http://schemas.microsoft.com/office/drawing/2016/5/13/chartex" xmlns:cx8="http://schemas.microsoft.com/office/drawing/2016/5/14/chartex" xmlns:mc="http://schemas.openxmlformats.org/markup-compatibility/2006" xmlns:aink="http://schemas.microsoft.com/office/drawing/2016/ink" xmlns:am3d="http://schemas.microsoft.com/office/drawing/2017/model3d" xmlns:o="urn:schemas-microsoft-com:office:office" xmlns:r="http://schemas.openxmlformats.org/officeDocument/2006/relationships" xmlns:m="http://schemas.openxmlformats.org/officeDocument/2006/math" xmlns:v="urn:schemas-microsoft-com:vml" xmlns:wp14="http://schemas.microsoft.com/office/word/2010/wordprocessingDrawing" xmlns:wp="http://schemas.openxmlformats.org/drawingml/2006/wordprocessingDrawing" xmlns:w10="urn:schemas-microsoft-com:office:word" xmlns:w="http://schemas.openxmlformats.org/wordprocessingml/2006/main" xmlns:w14="http://schemas.microsoft.com/office/word/2010/wordml" xmlns:w15="http://schemas.microsoft.com/office/word/2012/wordml" xmlns:w16cex="http://schemas.microsoft.com/office/word/2018/wordml/cex" xmlns:w16cid="http://schemas.microsoft.com/office/word/2016/wordml/cid" xmlns:w16="http://schemas.microsoft.com/office/word/2018/wordml" xmlns:w16sdtdh="http://schemas.microsoft.com/office/word/2020/wordml/sdtdatahash" xmlns:w16se="http://schemas.microsoft.com/office/word/2015/wordml/symex" xmlns:wpg="http://schemas.microsoft.com/office/word/2010/wordprocessingGroup" xmlns:wpi="http://schemas.microsoft.com/office/word/2010/wordprocessingInk" xmlns:wne="http://schemas.microsoft.com/office/word/2006/wordml" xmlns:wps="http://schemas.microsoft.com/office/word/2010/wordprocessingShape" mc:Ignorable="w14 w15 w16se w16cid w16 w16cex w16sdtdh wp14">
+<w:numbering xmlns:wpc="http://schemas.microsoft.com/office/word/2010/wordprocessingCanvas" xmlns:cx="http://schemas.microsoft.com/office/drawing/2014/chartex" xmlns:mc="http://schemas.openxmlformats.org/markup-compatibility/2006" xmlns:o="urn:schemas-microsoft-com:office:office" xmlns:r="http://schemas.openxmlformats.org/officeDocument/2006/relationships" xmlns:m="http://schemas.openxmlformats.org/officeDocument/2006/math" xmlns:v="urn:schemas-microsoft-com:vml" xmlns:wp14="http://schemas.microsoft.com/office/word/2010/wordprocessingDrawing" xmlns:wp="http://schemas.openxmlformats.org/drawingml/2006/wordprocessingDrawing" xmlns:w10="urn:schemas-microsoft-com:office:word" xmlns:w="http://schemas.openxmlformats.org/wordprocessingml/2006/main" xmlns:w14="http://schemas.microsoft.com/office/word/2010/wordml" xmlns:w15="http://schemas.microsoft.com/office/word/2012/wordml" xmlns:w16se="http://schemas.microsoft.com/office/word/2015/wordml/symex" xmlns:wpg="http://schemas.microsoft.com/office/word/2010/wordprocessingGroup" xmlns:wpi="http://schemas.microsoft.com/office/word/2010/wordprocessingInk" xmlns:wne="http://schemas.microsoft.com/office/word/2006/wordml" xmlns:wps="http://schemas.microsoft.com/office/word/2010/wordprocessingShape" mc:Ignorable="w14 w15 w16se wp14">
   <w:abstractNum w:abstractNumId="0" w15:restartNumberingAfterBreak="0">
     <w:nsid w:val="00000001"/>
     <w:multiLevelType w:val="multilevel"/>
@@ -1625,7 +1879,7 @@
 </file>
 
 <file path=word/styles.xml><?xml version="1.0" encoding="utf-8"?>
-<w:styles xmlns:mc="http://schemas.openxmlformats.org/markup-compatibility/2006" xmlns:r="http://schemas.openxmlformats.org/officeDocument/2006/relationships" xmlns:w="http://schemas.openxmlformats.org/wordprocessingml/2006/main" xmlns:w14="http://schemas.microsoft.com/office/word/2010/wordml" xmlns:w15="http://schemas.microsoft.com/office/word/2012/wordml" xmlns:w16cex="http://schemas.microsoft.com/office/word/2018/wordml/cex" xmlns:w16cid="http://schemas.microsoft.com/office/word/2016/wordml/cid" xmlns:w16="http://schemas.microsoft.com/office/word/2018/wordml" xmlns:w16sdtdh="http://schemas.microsoft.com/office/word/2020/wordml/sdtdatahash" xmlns:w16se="http://schemas.microsoft.com/office/word/2015/wordml/symex" mc:Ignorable="w14 w15 w16se w16cid w16 w16cex w16sdtdh">
+<w:styles xmlns:mc="http://schemas.openxmlformats.org/markup-compatibility/2006" xmlns:r="http://schemas.openxmlformats.org/officeDocument/2006/relationships" xmlns:w="http://schemas.openxmlformats.org/wordprocessingml/2006/main" xmlns:w14="http://schemas.microsoft.com/office/word/2010/wordml" xmlns:w15="http://schemas.microsoft.com/office/word/2012/wordml" xmlns:w16se="http://schemas.microsoft.com/office/word/2015/wordml/symex" mc:Ignorable="w14 w15 w16se">
   <w:docDefaults>
     <w:rPrDefault>
       <w:rPr>
@@ -1635,7 +1889,7 @@
     </w:rPrDefault>
     <w:pPrDefault/>
   </w:docDefaults>
-  <w:latentStyles w:defLockedState="0" w:defUIPriority="99" w:defSemiHidden="0" w:defUnhideWhenUsed="0" w:defQFormat="0" w:count="376">
+  <w:latentStyles w:defLockedState="0" w:defUIPriority="99" w:defSemiHidden="0" w:defUnhideWhenUsed="0" w:defQFormat="0" w:count="371">
     <w:lsdException w:name="Normal" w:uiPriority="0" w:qFormat="1"/>
     <w:lsdException w:name="heading 1" w:uiPriority="9" w:qFormat="1"/>
     <w:lsdException w:name="heading 2" w:semiHidden="1" w:uiPriority="9" w:unhideWhenUsed="1" w:qFormat="1"/>
@@ -2007,11 +2261,6 @@
     <w:lsdException w:name="List Table 5 Dark Accent 6" w:uiPriority="50"/>
     <w:lsdException w:name="List Table 6 Colorful Accent 6" w:uiPriority="51"/>
     <w:lsdException w:name="List Table 7 Colorful Accent 6" w:uiPriority="52"/>
-    <w:lsdException w:name="Mention" w:semiHidden="1" w:unhideWhenUsed="1"/>
-    <w:lsdException w:name="Smart Hyperlink" w:semiHidden="1" w:unhideWhenUsed="1"/>
-    <w:lsdException w:name="Hashtag" w:semiHidden="1" w:unhideWhenUsed="1"/>
-    <w:lsdException w:name="Unresolved Mention" w:semiHidden="1" w:unhideWhenUsed="1"/>
-    <w:lsdException w:name="Smart Link" w:semiHidden="1" w:unhideWhenUsed="1"/>
   </w:latentStyles>
   <w:style w:type="paragraph" w:default="1" w:styleId="a">
     <w:name w:val="Normal"/>
@@ -2225,7 +2474,7 @@
       </w:tabs>
     </w:pPr>
   </w:style>
-  <w:style w:type="character" w:styleId="a8">
+  <w:style w:type="character" w:customStyle="1" w:styleId="UnresolvedMention">
     <w:name w:val="Unresolved Mention"/>
     <w:basedOn w:val="a0"/>
     <w:uiPriority w:val="99"/>
@@ -2235,6 +2484,18 @@
     <w:rPr>
       <w:color w:val="605E5C"/>
       <w:shd w:val="clear" w:color="auto" w:fill="E1DFDD"/>
+    </w:rPr>
+  </w:style>
+  <w:style w:type="character" w:styleId="a8">
+    <w:name w:val="FollowedHyperlink"/>
+    <w:basedOn w:val="a0"/>
+    <w:uiPriority w:val="99"/>
+    <w:semiHidden/>
+    <w:unhideWhenUsed/>
+    <w:rsid w:val="003E5488"/>
+    <w:rPr>
+      <w:color w:val="954F72" w:themeColor="followedHyperlink"/>
+      <w:u w:val="single"/>
     </w:rPr>
   </w:style>
 </w:styles>

</xml_diff>